<commit_message>
on behalf of Dave Hinzel:a few changes to improve docs
</commit_message>
<xml_diff>
--- a/plugin/doc/HJD Converter.docx
+++ b/plugin/doc/HJD Converter.docx
@@ -26,6 +26,55 @@
         <w:jc w:val="center"/>
         <w:rPr>
           <w:b w:val="1"/>
+          <w:sz w:val="36"/>
+          <w:szCs w:val="36"/>
+        </w:rPr>
+      </w:pPr>
+      <w:r>
+        <w:rPr>
+          <w:rtl w:val="0"/>
+        </w:rPr>
+      </w:r>
+    </w:p>
+    <w:p>
+      <w:pPr>
+        <w:rPr>
+          <w:sz w:val="20"/>
+          <w:szCs w:val="20"/>
+        </w:rPr>
+      </w:pPr>
+      <w:r>
+        <w:rPr>
+          <w:sz w:val="20"/>
+          <w:szCs w:val="20"/>
+          <w:rtl w:val="0"/>
+        </w:rPr>
+        <w:t xml:space="preserve">The Heliocentric JD (HJD) converter plugin allows observations in previously loaded non-Heliocentric datasets to be selected for conversion to HJD. </w:t>
+      </w:r>
+      <w:r>
+        <w:rPr>
+          <w:b w:val="1"/>
+          <w:color w:val="222222"/>
+          <w:sz w:val="20"/>
+          <w:szCs w:val="20"/>
+          <w:highlight w:val="white"/>
+          <w:rtl w:val="0"/>
+        </w:rPr>
+        <w:t xml:space="preserve">NOTE: The HJD conversion currently assumes JD only and does not convert BJD observations into HJD data.</w:t>
+      </w:r>
+      <w:r>
+        <w:rPr>
+          <w:rtl w:val="0"/>
+        </w:rPr>
+      </w:r>
+    </w:p>
+    <w:p>
+      <w:pPr>
+        <w:rPr>
+          <w:color w:val="222222"/>
+          <w:sz w:val="20"/>
+          <w:szCs w:val="20"/>
+          <w:highlight w:val="white"/>
         </w:rPr>
       </w:pPr>
       <w:r>
@@ -128,7 +177,7 @@
           <w:highlight w:val="white"/>
           <w:rtl w:val="0"/>
         </w:rPr>
-        <w:t xml:space="preserve">As an example, go to the VStar </w:t>
+        <w:t xml:space="preserve">As an example, go to VSX and download ASAS data for R Car. This will be a .txt file. Then, go to the VStar </w:t>
       </w:r>
       <w:r>
         <w:rPr>
@@ -149,7 +198,7 @@
           <w:highlight w:val="white"/>
           <w:rtl w:val="0"/>
         </w:rPr>
-        <w:t xml:space="preserve">drop down tab and select “New Star from ASAS File” and open the r_car_asas.txt file. This will give you:</w:t>
+        <w:t xml:space="preserve">drop down tab and select “New Star from ASAS File” and open the downloaded R Car file. This will give you:</w:t>
       </w:r>
     </w:p>
     <w:p>
@@ -173,12 +222,12 @@
           <wp:inline distB="114300" distT="114300" distL="114300" distR="114300">
             <wp:extent cx="5943600" cy="4330700"/>
             <wp:effectExtent b="0" l="0" r="0" t="0"/>
-            <wp:docPr id="2" name="image2.jpg"/>
+            <wp:docPr id="2" name="image1.jpg"/>
             <a:graphic>
               <a:graphicData uri="http://schemas.openxmlformats.org/drawingml/2006/picture">
                 <pic:pic>
                   <pic:nvPicPr>
-                    <pic:cNvPr id="0" name="image2.jpg"/>
+                    <pic:cNvPr id="0" name="image1.jpg"/>
                     <pic:cNvPicPr preferRelativeResize="0"/>
                   </pic:nvPicPr>
                   <pic:blipFill>
@@ -264,12 +313,12 @@
           <wp:inline distB="114300" distT="114300" distL="114300" distR="114300">
             <wp:extent cx="5943600" cy="4330700"/>
             <wp:effectExtent b="0" l="0" r="0" t="0"/>
-            <wp:docPr id="1" name="image1.jpg"/>
+            <wp:docPr id="1" name="image2.jpg"/>
             <a:graphic>
               <a:graphicData uri="http://schemas.openxmlformats.org/drawingml/2006/picture">
                 <pic:pic>
                   <pic:nvPicPr>
-                    <pic:cNvPr id="0" name="image1.jpg"/>
+                    <pic:cNvPr id="0" name="image2.jpg"/>
                     <pic:cNvPicPr preferRelativeResize="0"/>
                   </pic:nvPicPr>
                   <pic:blipFill>
@@ -302,10 +351,7 @@
     <w:p>
       <w:pPr>
         <w:rPr>
-          <w:color w:val="222222"/>
-          <w:sz w:val="20"/>
-          <w:szCs w:val="20"/>
-          <w:highlight w:val="white"/>
+          <w:b w:val="1"/>
         </w:rPr>
       </w:pPr>
       <w:r>
@@ -348,89 +394,6 @@
           <w:rtl w:val="0"/>
         </w:rPr>
         <w:t xml:space="preserve"> This yields the “Non-Heliocentric Datasets” window. Check the box for “AAVSO International Database observation source: R Car” and click OK. The “HJD Conversion” window will appear with the message “2228 observations converted”. Click OK.</w:t>
-      </w:r>
-    </w:p>
-    <w:p>
-      <w:pPr>
-        <w:rPr>
-          <w:color w:val="222222"/>
-          <w:sz w:val="20"/>
-          <w:szCs w:val="20"/>
-          <w:highlight w:val="white"/>
-        </w:rPr>
-      </w:pPr>
-      <w:r>
-        <w:rPr>
-          <w:rtl w:val="0"/>
-        </w:rPr>
-      </w:r>
-    </w:p>
-    <w:p>
-      <w:pPr>
-        <w:rPr>
-          <w:color w:val="222222"/>
-          <w:sz w:val="20"/>
-          <w:szCs w:val="20"/>
-          <w:highlight w:val="white"/>
-        </w:rPr>
-      </w:pPr>
-      <w:r>
-        <w:rPr>
-          <w:color w:val="222222"/>
-          <w:sz w:val="20"/>
-          <w:szCs w:val="20"/>
-          <w:highlight w:val="white"/>
-          <w:rtl w:val="0"/>
-        </w:rPr>
-        <w:t xml:space="preserve">From here, multiple VStar analysis options are available.</w:t>
-      </w:r>
-    </w:p>
-    <w:p>
-      <w:pPr>
-        <w:rPr>
-          <w:color w:val="222222"/>
-          <w:sz w:val="20"/>
-          <w:szCs w:val="20"/>
-          <w:highlight w:val="white"/>
-        </w:rPr>
-      </w:pPr>
-      <w:r>
-        <w:rPr>
-          <w:rtl w:val="0"/>
-        </w:rPr>
-      </w:r>
-    </w:p>
-    <w:p>
-      <w:pPr>
-        <w:rPr>
-          <w:color w:val="222222"/>
-          <w:sz w:val="20"/>
-          <w:szCs w:val="20"/>
-          <w:highlight w:val="white"/>
-        </w:rPr>
-      </w:pPr>
-      <w:r>
-        <w:rPr>
-          <w:rtl w:val="0"/>
-        </w:rPr>
-      </w:r>
-    </w:p>
-    <w:p>
-      <w:pPr>
-        <w:rPr>
-          <w:b w:val="1"/>
-        </w:rPr>
-      </w:pPr>
-      <w:r>
-        <w:rPr>
-          <w:b w:val="1"/>
-          <w:color w:val="222222"/>
-          <w:sz w:val="20"/>
-          <w:szCs w:val="20"/>
-          <w:highlight w:val="white"/>
-          <w:rtl w:val="0"/>
-        </w:rPr>
-        <w:t xml:space="preserve">NOTE: The HJD conversion currently assumes JD only. The HJD Converter plug-in currently does not convert BJD observations into HJD data.</w:t>
       </w:r>
       <w:r>
         <w:rPr>

</xml_diff>

<commit_message>
Documentation has been updated to reflect the last changes; R Car (a long-periodic variable for which benefit of conversion is questionable) replaced by a short-periodic V0567 Oph.
</commit_message>
<xml_diff>
--- a/plugin/doc/HJD Converter.docx
+++ b/plugin/doc/HJD Converter.docx
@@ -49,7 +49,7 @@
           <w:szCs w:val="20"/>
           <w:rtl w:val="0"/>
         </w:rPr>
-        <w:t xml:space="preserve">The Heliocentric JD (HJD) converter plugin allows observations in previously loaded non-Heliocentric datasets to be selected for conversion to HJD. </w:t>
+        <w:t xml:space="preserve">The Heliocentric JD (HJD) converter plugin allows observations in previously loaded non-Heliocentric datasets to be converted to HJD. </w:t>
       </w:r>
       <w:r>
         <w:rPr>
@@ -142,42 +142,65 @@
           <w:highlight w:val="white"/>
           <w:rtl w:val="0"/>
         </w:rPr>
-        <w:t xml:space="preserve">. AAVSO login is required. Scroll to and select the Heliocentric JD Converter file reader and click Install. After installation, restart VStar.</w:t>
-      </w:r>
-    </w:p>
-    <w:p>
-      <w:pPr>
-        <w:rPr>
-          <w:color w:val="222222"/>
-          <w:sz w:val="20"/>
-          <w:szCs w:val="20"/>
-          <w:highlight w:val="white"/>
-        </w:rPr>
-      </w:pPr>
-      <w:r>
-        <w:rPr>
-          <w:rtl w:val="0"/>
-        </w:rPr>
-      </w:r>
-    </w:p>
-    <w:p>
-      <w:pPr>
-        <w:rPr>
-          <w:color w:val="222222"/>
-          <w:sz w:val="20"/>
-          <w:szCs w:val="20"/>
-          <w:highlight w:val="white"/>
-        </w:rPr>
-      </w:pPr>
-      <w:r>
-        <w:rPr>
-          <w:color w:val="222222"/>
-          <w:sz w:val="20"/>
-          <w:szCs w:val="20"/>
-          <w:highlight w:val="white"/>
-          <w:rtl w:val="0"/>
-        </w:rPr>
-        <w:t xml:space="preserve">As an example, go to VSX and download ASAS data for R Car. This will be a .txt file. Then, go to the VStar </w:t>
+        <w:t xml:space="preserve">. Scroll to and select the “Heliocentric JD Converter” and click Install. It is also recommended to install “Filter for Julian Date Observations” plug-in. After installation, restart VStar.</w:t>
+      </w:r>
+    </w:p>
+    <w:p>
+      <w:pPr>
+        <w:rPr>
+          <w:color w:val="222222"/>
+          <w:sz w:val="20"/>
+          <w:szCs w:val="20"/>
+          <w:highlight w:val="white"/>
+        </w:rPr>
+      </w:pPr>
+      <w:r>
+        <w:rPr>
+          <w:rtl w:val="0"/>
+        </w:rPr>
+      </w:r>
+    </w:p>
+    <w:p>
+      <w:pPr>
+        <w:rPr>
+          <w:color w:val="222222"/>
+          <w:sz w:val="20"/>
+          <w:szCs w:val="20"/>
+          <w:highlight w:val="white"/>
+        </w:rPr>
+      </w:pPr>
+      <w:r>
+        <w:rPr>
+          <w:color w:val="222222"/>
+          <w:sz w:val="20"/>
+          <w:szCs w:val="20"/>
+          <w:highlight w:val="white"/>
+          <w:rtl w:val="0"/>
+        </w:rPr>
+        <w:t xml:space="preserve">As an example, go to VSX (</w:t>
+      </w:r>
+      <w:hyperlink r:id="rId7">
+        <w:r>
+          <w:rPr>
+            <w:color w:val="1155cc"/>
+            <w:sz w:val="20"/>
+            <w:szCs w:val="20"/>
+            <w:highlight w:val="white"/>
+            <w:u w:val="single"/>
+            <w:rtl w:val="0"/>
+          </w:rPr>
+          <w:t xml:space="preserve">http://aavso.org/vsx</w:t>
+        </w:r>
+      </w:hyperlink>
+      <w:r>
+        <w:rPr>
+          <w:color w:val="222222"/>
+          <w:sz w:val="20"/>
+          <w:szCs w:val="20"/>
+          <w:highlight w:val="white"/>
+          <w:rtl w:val="0"/>
+        </w:rPr>
+        <w:t xml:space="preserve">) and download ASAS data for V0567 Oph. This will be a .txt file. Go to the VStar </w:t>
       </w:r>
       <w:r>
         <w:rPr>
@@ -198,12 +221,11 @@
           <w:highlight w:val="white"/>
           <w:rtl w:val="0"/>
         </w:rPr>
-        <w:t xml:space="preserve">drop down tab and select “New Star from ASAS File” and open the downloaded R Car file. This will give you:</w:t>
-      </w:r>
-    </w:p>
-    <w:p>
-      <w:pPr>
-        <w:jc w:val="center"/>
+        <w:t xml:space="preserve">drop-down tab, select “New Star File…” then select ASAS source and open the downloaded V0567 Oph file. This will give you:</w:t>
+      </w:r>
+    </w:p>
+    <w:p>
+      <w:pPr>
         <w:rPr>
           <w:color w:val="222222"/>
           <w:sz w:val="20"/>
@@ -220,18 +242,18 @@
         </w:rPr>
         <w:drawing>
           <wp:inline distB="114300" distT="114300" distL="114300" distR="114300">
-            <wp:extent cx="5943600" cy="4330700"/>
+            <wp:extent cx="5943600" cy="3149600"/>
             <wp:effectExtent b="0" l="0" r="0" t="0"/>
-            <wp:docPr id="2" name="image1.jpg"/>
+            <wp:docPr id="1" name="image1.png"/>
             <a:graphic>
               <a:graphicData uri="http://schemas.openxmlformats.org/drawingml/2006/picture">
                 <pic:pic>
                   <pic:nvPicPr>
-                    <pic:cNvPr id="0" name="image1.jpg"/>
+                    <pic:cNvPr id="0" name="image1.png"/>
                     <pic:cNvPicPr preferRelativeResize="0"/>
                   </pic:nvPicPr>
                   <pic:blipFill>
-                    <a:blip r:embed="rId6"/>
+                    <a:blip r:embed="rId8"/>
                     <a:srcRect b="0" l="0" r="0" t="0"/>
                     <a:stretch>
                       <a:fillRect/>
@@ -240,7 +262,7 @@
                   <pic:spPr>
                     <a:xfrm>
                       <a:off x="0" y="0"/>
-                      <a:ext cx="5943600" cy="4330700"/>
+                      <a:ext cx="5943600" cy="3149600"/>
                     </a:xfrm>
                     <a:prstGeom prst="rect"/>
                     <a:ln/>
@@ -259,42 +281,57 @@
     </w:p>
     <w:p>
       <w:pPr>
-        <w:rPr>
-          <w:color w:val="222222"/>
-          <w:sz w:val="20"/>
-          <w:szCs w:val="20"/>
-          <w:highlight w:val="white"/>
-        </w:rPr>
-      </w:pPr>
-      <w:r>
-        <w:rPr>
-          <w:color w:val="222222"/>
-          <w:sz w:val="20"/>
-          <w:szCs w:val="20"/>
-          <w:highlight w:val="white"/>
-          <w:rtl w:val="0"/>
-        </w:rPr>
-        <w:t xml:space="preserve">Next select “New Star from AAVSO Database”. Enter R Car in the “Star” field and replace Minimum JD with 2450500 and Maximum JD with 2451500. Check “Add to Current?” and click OK. This will yield the combined light curve:</w:t>
-      </w:r>
-    </w:p>
-    <w:p>
-      <w:pPr>
-        <w:rPr>
-          <w:color w:val="222222"/>
-          <w:sz w:val="20"/>
-          <w:szCs w:val="20"/>
-          <w:highlight w:val="white"/>
-        </w:rPr>
-      </w:pPr>
-      <w:r>
-        <w:rPr>
-          <w:rtl w:val="0"/>
-        </w:rPr>
-      </w:r>
-    </w:p>
-    <w:p>
-      <w:pPr>
         <w:jc w:val="center"/>
+        <w:rPr>
+          <w:color w:val="222222"/>
+          <w:sz w:val="20"/>
+          <w:szCs w:val="20"/>
+          <w:highlight w:val="white"/>
+        </w:rPr>
+      </w:pPr>
+      <w:r>
+        <w:rPr>
+          <w:rtl w:val="0"/>
+        </w:rPr>
+      </w:r>
+    </w:p>
+    <w:p>
+      <w:pPr>
+        <w:rPr>
+          <w:color w:val="222222"/>
+          <w:sz w:val="20"/>
+          <w:szCs w:val="20"/>
+          <w:highlight w:val="white"/>
+        </w:rPr>
+      </w:pPr>
+      <w:r>
+        <w:rPr>
+          <w:color w:val="222222"/>
+          <w:sz w:val="20"/>
+          <w:szCs w:val="20"/>
+          <w:highlight w:val="white"/>
+          <w:rtl w:val="0"/>
+        </w:rPr>
+        <w:t xml:space="preserve">Next select “New Star from AAVSO Database…”. Enter V0567 Oph in the “Star” field and replace Minimum JD with 2455012 and Maximum JD with 2455014. Check “Add to Current?” and click OK. This will yield the combined light curve:</w:t>
+      </w:r>
+    </w:p>
+    <w:p>
+      <w:pPr>
+        <w:rPr>
+          <w:color w:val="222222"/>
+          <w:sz w:val="20"/>
+          <w:szCs w:val="20"/>
+          <w:highlight w:val="white"/>
+        </w:rPr>
+      </w:pPr>
+      <w:r>
+        <w:rPr>
+          <w:rtl w:val="0"/>
+        </w:rPr>
+      </w:r>
+    </w:p>
+    <w:p>
+      <w:pPr>
         <w:rPr>
           <w:color w:val="222222"/>
           <w:sz w:val="20"/>
@@ -311,18 +348,18 @@
         </w:rPr>
         <w:drawing>
           <wp:inline distB="114300" distT="114300" distL="114300" distR="114300">
-            <wp:extent cx="5943600" cy="4330700"/>
+            <wp:extent cx="5943600" cy="3149600"/>
             <wp:effectExtent b="0" l="0" r="0" t="0"/>
-            <wp:docPr id="1" name="image2.jpg"/>
+            <wp:docPr id="2" name="image2.png"/>
             <a:graphic>
               <a:graphicData uri="http://schemas.openxmlformats.org/drawingml/2006/picture">
                 <pic:pic>
                   <pic:nvPicPr>
-                    <pic:cNvPr id="0" name="image2.jpg"/>
+                    <pic:cNvPr id="0" name="image2.png"/>
                     <pic:cNvPicPr preferRelativeResize="0"/>
                   </pic:nvPicPr>
                   <pic:blipFill>
-                    <a:blip r:embed="rId7"/>
+                    <a:blip r:embed="rId9"/>
                     <a:srcRect b="0" l="0" r="0" t="0"/>
                     <a:stretch>
                       <a:fillRect/>
@@ -331,7 +368,7 @@
                   <pic:spPr>
                     <a:xfrm>
                       <a:off x="0" y="0"/>
-                      <a:ext cx="5943600" cy="4330700"/>
+                      <a:ext cx="5943600" cy="3149600"/>
                     </a:xfrm>
                     <a:prstGeom prst="rect"/>
                     <a:ln/>
@@ -351,50 +388,891 @@
     <w:p>
       <w:pPr>
         <w:rPr>
+          <w:color w:val="222222"/>
+          <w:sz w:val="20"/>
+          <w:szCs w:val="20"/>
+          <w:highlight w:val="white"/>
+        </w:rPr>
+      </w:pPr>
+      <w:r>
+        <w:rPr>
+          <w:color w:val="222222"/>
+          <w:sz w:val="20"/>
+          <w:szCs w:val="20"/>
+          <w:highlight w:val="white"/>
+          <w:rtl w:val="0"/>
+        </w:rPr>
+        <w:t xml:space="preserve">Note that both data sets contain Johnson V data. However, ASAS data are HJD-based while the time scale for AAVSO data is JD. You can visualize it with the </w:t>
+      </w:r>
+      <w:r>
+        <w:rPr>
+          <w:i w:val="1"/>
+          <w:color w:val="222222"/>
+          <w:sz w:val="20"/>
+          <w:szCs w:val="20"/>
+          <w:highlight w:val="white"/>
+          <w:rtl w:val="0"/>
+        </w:rPr>
+        <w:t xml:space="preserve">Julian Date Observations Filter</w:t>
+      </w:r>
+      <w:r>
+        <w:rPr>
+          <w:color w:val="222222"/>
+          <w:sz w:val="20"/>
+          <w:szCs w:val="20"/>
+          <w:highlight w:val="white"/>
+          <w:rtl w:val="0"/>
+        </w:rPr>
+        <w:t xml:space="preserve"> command (View drop-down tab):</w:t>
+      </w:r>
+    </w:p>
+    <w:p>
+      <w:pPr>
+        <w:rPr>
+          <w:color w:val="222222"/>
+          <w:sz w:val="20"/>
+          <w:szCs w:val="20"/>
+          <w:highlight w:val="white"/>
+        </w:rPr>
+      </w:pPr>
+      <w:r>
+        <w:rPr>
+          <w:color w:val="222222"/>
+          <w:sz w:val="20"/>
+          <w:szCs w:val="20"/>
+          <w:highlight w:val="white"/>
+        </w:rPr>
+        <w:drawing>
+          <wp:inline distB="114300" distT="114300" distL="114300" distR="114300">
+            <wp:extent cx="5943600" cy="3149600"/>
+            <wp:effectExtent b="0" l="0" r="0" t="0"/>
+            <wp:docPr id="3" name="image4.png"/>
+            <a:graphic>
+              <a:graphicData uri="http://schemas.openxmlformats.org/drawingml/2006/picture">
+                <pic:pic>
+                  <pic:nvPicPr>
+                    <pic:cNvPr id="0" name="image4.png"/>
+                    <pic:cNvPicPr preferRelativeResize="0"/>
+                  </pic:nvPicPr>
+                  <pic:blipFill>
+                    <a:blip r:embed="rId10"/>
+                    <a:srcRect b="0" l="0" r="0" t="0"/>
+                    <a:stretch>
+                      <a:fillRect/>
+                    </a:stretch>
+                  </pic:blipFill>
+                  <pic:spPr>
+                    <a:xfrm>
+                      <a:off x="0" y="0"/>
+                      <a:ext cx="5943600" cy="3149600"/>
+                    </a:xfrm>
+                    <a:prstGeom prst="rect"/>
+                    <a:ln/>
+                  </pic:spPr>
+                </pic:pic>
+              </a:graphicData>
+            </a:graphic>
+          </wp:inline>
+        </w:drawing>
+      </w:r>
+      <w:r>
+        <w:rPr>
+          <w:rtl w:val="0"/>
+        </w:rPr>
+      </w:r>
+    </w:p>
+    <w:p>
+      <w:pPr>
+        <w:rPr>
+          <w:color w:val="222222"/>
+          <w:sz w:val="20"/>
+          <w:szCs w:val="20"/>
+          <w:highlight w:val="white"/>
+        </w:rPr>
+      </w:pPr>
+      <w:r>
+        <w:rPr>
+          <w:rtl w:val="0"/>
+        </w:rPr>
+      </w:r>
+    </w:p>
+    <w:p>
+      <w:pPr>
+        <w:rPr>
+          <w:color w:val="222222"/>
+          <w:sz w:val="20"/>
+          <w:szCs w:val="20"/>
+          <w:highlight w:val="white"/>
+        </w:rPr>
+      </w:pPr>
+      <w:r>
+        <w:rPr>
+          <w:color w:val="222222"/>
+          <w:sz w:val="20"/>
+          <w:szCs w:val="20"/>
+          <w:highlight w:val="white"/>
+          <w:rtl w:val="0"/>
+        </w:rPr>
+        <w:t xml:space="preserve">You may select Phase Plot representation (Analysis-&gt;Phase Plot…, Period= 0.1495232, Epoch= 2452824.662) for a better representation:</w:t>
+      </w:r>
+    </w:p>
+    <w:p>
+      <w:pPr>
+        <w:rPr>
+          <w:color w:val="222222"/>
+          <w:sz w:val="20"/>
+          <w:szCs w:val="20"/>
+          <w:highlight w:val="white"/>
+        </w:rPr>
+      </w:pPr>
+      <w:r>
+        <w:rPr>
+          <w:color w:val="222222"/>
+          <w:sz w:val="20"/>
+          <w:szCs w:val="20"/>
+          <w:highlight w:val="white"/>
+        </w:rPr>
+        <w:drawing>
+          <wp:inline distB="114300" distT="114300" distL="114300" distR="114300">
+            <wp:extent cx="5943600" cy="3149600"/>
+            <wp:effectExtent b="0" l="0" r="0" t="0"/>
+            <wp:docPr id="5" name="image3.png"/>
+            <a:graphic>
+              <a:graphicData uri="http://schemas.openxmlformats.org/drawingml/2006/picture">
+                <pic:pic>
+                  <pic:nvPicPr>
+                    <pic:cNvPr id="0" name="image3.png"/>
+                    <pic:cNvPicPr preferRelativeResize="0"/>
+                  </pic:nvPicPr>
+                  <pic:blipFill>
+                    <a:blip r:embed="rId11"/>
+                    <a:srcRect b="0" l="0" r="0" t="0"/>
+                    <a:stretch>
+                      <a:fillRect/>
+                    </a:stretch>
+                  </pic:blipFill>
+                  <pic:spPr>
+                    <a:xfrm>
+                      <a:off x="0" y="0"/>
+                      <a:ext cx="5943600" cy="3149600"/>
+                    </a:xfrm>
+                    <a:prstGeom prst="rect"/>
+                    <a:ln/>
+                  </pic:spPr>
+                </pic:pic>
+              </a:graphicData>
+            </a:graphic>
+          </wp:inline>
+        </w:drawing>
+      </w:r>
+      <w:r>
+        <w:rPr>
+          <w:rtl w:val="0"/>
+        </w:rPr>
+      </w:r>
+    </w:p>
+    <w:p>
+      <w:pPr>
+        <w:rPr>
+          <w:color w:val="222222"/>
+          <w:sz w:val="20"/>
+          <w:szCs w:val="20"/>
+          <w:highlight w:val="white"/>
+        </w:rPr>
+      </w:pPr>
+      <w:r>
+        <w:rPr>
+          <w:color w:val="222222"/>
+          <w:sz w:val="20"/>
+          <w:szCs w:val="20"/>
+          <w:highlight w:val="white"/>
+          <w:rtl w:val="0"/>
+        </w:rPr>
+        <w:t xml:space="preserve">Unselect the filter</w:t>
+      </w:r>
+      <w:r>
+        <w:rPr>
+          <w:color w:val="222222"/>
+          <w:sz w:val="20"/>
+          <w:szCs w:val="20"/>
+          <w:highlight w:val="white"/>
+          <w:vertAlign w:val="superscript"/>
+        </w:rPr>
+        <w:footnoteReference w:customMarkFollows="0" w:id="0"/>
+      </w:r>
+      <w:r>
+        <w:rPr>
+          <w:color w:val="222222"/>
+          <w:sz w:val="20"/>
+          <w:szCs w:val="20"/>
+          <w:highlight w:val="white"/>
+          <w:rtl w:val="0"/>
+        </w:rPr>
+        <w:t xml:space="preserve"> (View-&gt;No filter), go to the </w:t>
+      </w:r>
+      <w:r>
+        <w:rPr>
+          <w:i w:val="1"/>
+          <w:color w:val="222222"/>
+          <w:sz w:val="20"/>
+          <w:szCs w:val="20"/>
+          <w:highlight w:val="white"/>
+          <w:rtl w:val="0"/>
+        </w:rPr>
+        <w:t xml:space="preserve">Tool  </w:t>
+      </w:r>
+      <w:r>
+        <w:rPr>
+          <w:color w:val="222222"/>
+          <w:sz w:val="20"/>
+          <w:szCs w:val="20"/>
+          <w:highlight w:val="white"/>
+          <w:rtl w:val="0"/>
+        </w:rPr>
+        <w:t xml:space="preserve">drop-down tab and select the “Heliocentric JD Converter…” option. This yields the “Non-Heliocentric Observations” window. Click YES. The “HJD Conversion” window will appear with the message “217 observations converted”. Click OK. Note that if Phase Plot was active before the conversion, the view mode would switch to the Raw Data. Click the Phase Plot toolbar button to return back to the corresponding representation:</w:t>
+      </w:r>
+    </w:p>
+    <w:p>
+      <w:pPr>
+        <w:rPr>
+          <w:color w:val="222222"/>
+          <w:sz w:val="20"/>
+          <w:szCs w:val="20"/>
+          <w:highlight w:val="white"/>
+        </w:rPr>
+      </w:pPr>
+      <w:r>
+        <w:rPr>
+          <w:rtl w:val="0"/>
+        </w:rPr>
+      </w:r>
+    </w:p>
+    <w:p>
+      <w:pPr>
+        <w:rPr>
+          <w:color w:val="222222"/>
+          <w:sz w:val="20"/>
+          <w:szCs w:val="20"/>
+          <w:highlight w:val="white"/>
+        </w:rPr>
+      </w:pPr>
+      <w:r>
+        <w:rPr>
+          <w:color w:val="222222"/>
+          <w:sz w:val="20"/>
+          <w:szCs w:val="20"/>
+          <w:highlight w:val="white"/>
+        </w:rPr>
+        <w:drawing>
+          <wp:inline distB="114300" distT="114300" distL="114300" distR="114300">
+            <wp:extent cx="5943600" cy="3149600"/>
+            <wp:effectExtent b="0" l="0" r="0" t="0"/>
+            <wp:docPr id="4" name="image5.png"/>
+            <a:graphic>
+              <a:graphicData uri="http://schemas.openxmlformats.org/drawingml/2006/picture">
+                <pic:pic>
+                  <pic:nvPicPr>
+                    <pic:cNvPr id="0" name="image5.png"/>
+                    <pic:cNvPicPr preferRelativeResize="0"/>
+                  </pic:nvPicPr>
+                  <pic:blipFill>
+                    <a:blip r:embed="rId12"/>
+                    <a:srcRect b="0" l="0" r="0" t="0"/>
+                    <a:stretch>
+                      <a:fillRect/>
+                    </a:stretch>
+                  </pic:blipFill>
+                  <pic:spPr>
+                    <a:xfrm>
+                      <a:off x="0" y="0"/>
+                      <a:ext cx="5943600" cy="3149600"/>
+                    </a:xfrm>
+                    <a:prstGeom prst="rect"/>
+                    <a:ln/>
+                  </pic:spPr>
+                </pic:pic>
+              </a:graphicData>
+            </a:graphic>
+          </wp:inline>
+        </w:drawing>
+      </w:r>
+      <w:r>
+        <w:rPr>
+          <w:rtl w:val="0"/>
+        </w:rPr>
+      </w:r>
+    </w:p>
+    <w:p>
+      <w:pPr>
+        <w:rPr>
+          <w:color w:val="222222"/>
+          <w:sz w:val="20"/>
+          <w:szCs w:val="20"/>
+          <w:highlight w:val="white"/>
+        </w:rPr>
+      </w:pPr>
+      <w:r>
+        <w:rPr>
+          <w:color w:val="222222"/>
+          <w:sz w:val="20"/>
+          <w:szCs w:val="20"/>
+          <w:highlight w:val="white"/>
+          <w:rtl w:val="0"/>
+        </w:rPr>
+        <w:t xml:space="preserve">You may notice that now both data sets (ASAS and AAVSO) are better aligned.</w:t>
+      </w:r>
+    </w:p>
+    <w:p>
+      <w:pPr>
+        <w:rPr>
+          <w:color w:val="222222"/>
+          <w:sz w:val="20"/>
+          <w:szCs w:val="20"/>
+          <w:highlight w:val="white"/>
+        </w:rPr>
+      </w:pPr>
+      <w:r>
+        <w:rPr>
+          <w:rtl w:val="0"/>
+        </w:rPr>
+      </w:r>
+    </w:p>
+    <w:p>
+      <w:pPr>
+        <w:rPr>
+          <w:color w:val="222222"/>
+          <w:sz w:val="20"/>
+          <w:szCs w:val="20"/>
+          <w:highlight w:val="white"/>
+        </w:rPr>
+      </w:pPr>
+      <w:r>
+        <w:rPr>
+          <w:color w:val="222222"/>
+          <w:sz w:val="20"/>
+          <w:szCs w:val="20"/>
+          <w:highlight w:val="white"/>
+          <w:rtl w:val="0"/>
+        </w:rPr>
+        <w:t xml:space="preserve">David Benn</w:t>
+      </w:r>
+    </w:p>
+    <w:p>
+      <w:pPr>
+        <w:rPr>
+          <w:color w:val="222222"/>
+          <w:sz w:val="20"/>
+          <w:szCs w:val="20"/>
+          <w:highlight w:val="white"/>
+        </w:rPr>
+      </w:pPr>
+      <w:r>
+        <w:rPr>
+          <w:color w:val="222222"/>
+          <w:sz w:val="20"/>
+          <w:szCs w:val="20"/>
+          <w:highlight w:val="white"/>
+          <w:rtl w:val="0"/>
+        </w:rPr>
+        <w:t xml:space="preserve">Maksym Pyatnytskyy</w:t>
+      </w:r>
+    </w:p>
+    <w:p>
+      <w:pPr>
+        <w:rPr>
+          <w:color w:val="222222"/>
+          <w:sz w:val="20"/>
+          <w:szCs w:val="20"/>
+          <w:highlight w:val="white"/>
+        </w:rPr>
+      </w:pPr>
+      <w:r>
+        <w:rPr>
+          <w:rtl w:val="0"/>
+        </w:rPr>
+      </w:r>
+    </w:p>
+    <w:p>
+      <w:pPr>
+        <w:rPr>
+          <w:color w:val="222222"/>
+          <w:sz w:val="20"/>
+          <w:szCs w:val="20"/>
+          <w:highlight w:val="white"/>
+        </w:rPr>
+      </w:pPr>
+      <w:r>
+        <w:rPr>
+          <w:color w:val="222222"/>
+          <w:sz w:val="20"/>
+          <w:szCs w:val="20"/>
+          <w:highlight w:val="white"/>
+          <w:rtl w:val="0"/>
+        </w:rPr>
+        <w:t xml:space="preserve">Rev B</w:t>
+      </w:r>
+    </w:p>
+    <w:p>
+      <w:pPr>
+        <w:rPr>
+          <w:color w:val="222222"/>
+          <w:sz w:val="20"/>
+          <w:szCs w:val="20"/>
+          <w:highlight w:val="white"/>
+        </w:rPr>
+      </w:pPr>
+      <w:r>
+        <w:rPr>
+          <w:color w:val="222222"/>
+          <w:sz w:val="20"/>
+          <w:szCs w:val="20"/>
+          <w:highlight w:val="white"/>
+          <w:rtl w:val="0"/>
+        </w:rPr>
+        <w:t xml:space="preserve">2022-05-05</w:t>
+      </w:r>
+    </w:p>
+    <w:p>
+      <w:pPr>
+        <w:rPr>
+          <w:color w:val="222222"/>
+          <w:sz w:val="20"/>
+          <w:szCs w:val="20"/>
+          <w:highlight w:val="white"/>
+        </w:rPr>
+      </w:pPr>
+      <w:r>
+        <w:rPr>
+          <w:rtl w:val="0"/>
+        </w:rPr>
+      </w:r>
+    </w:p>
+    <w:p>
+      <w:pPr>
+        <w:spacing w:after="240" w:before="240" w:lineRule="auto"/>
+        <w:rPr>
           <w:b w:val="1"/>
-        </w:rPr>
-      </w:pPr>
-      <w:r>
-        <w:rPr>
-          <w:color w:val="222222"/>
-          <w:sz w:val="20"/>
-          <w:szCs w:val="20"/>
-          <w:highlight w:val="white"/>
-          <w:rtl w:val="0"/>
-        </w:rPr>
-        <w:t xml:space="preserve">Go to the </w:t>
-      </w:r>
-      <w:r>
-        <w:rPr>
-          <w:i w:val="1"/>
-          <w:color w:val="222222"/>
-          <w:sz w:val="20"/>
-          <w:szCs w:val="20"/>
-          <w:highlight w:val="white"/>
-          <w:rtl w:val="0"/>
-        </w:rPr>
-        <w:t xml:space="preserve">Tool  </w:t>
-      </w:r>
-      <w:r>
-        <w:rPr>
-          <w:color w:val="222222"/>
-          <w:sz w:val="20"/>
-          <w:szCs w:val="20"/>
-          <w:highlight w:val="white"/>
-          <w:rtl w:val="0"/>
-        </w:rPr>
-        <w:t xml:space="preserve">drop down tab and select the “Heliocentric JD Converter” option.</w:t>
-      </w:r>
-      <w:r>
-        <w:rPr>
-          <w:color w:val="222222"/>
-          <w:sz w:val="20"/>
-          <w:szCs w:val="20"/>
-          <w:highlight w:val="white"/>
-          <w:rtl w:val="0"/>
-        </w:rPr>
-        <w:t xml:space="preserve"> This yields the “Non-Heliocentric Datasets” window. Check the box for “AAVSO International Database observation source: R Car” and click OK. The “HJD Conversion” window will appear with the message “2228 observations converted”. Click OK.</w:t>
-      </w:r>
+          <w:color w:val="222222"/>
+          <w:sz w:val="20"/>
+          <w:szCs w:val="20"/>
+          <w:highlight w:val="white"/>
+        </w:rPr>
+      </w:pPr>
+      <w:r>
+        <w:rPr>
+          <w:b w:val="1"/>
+          <w:color w:val="222222"/>
+          <w:sz w:val="20"/>
+          <w:szCs w:val="20"/>
+          <w:highlight w:val="white"/>
+          <w:rtl w:val="0"/>
+        </w:rPr>
+        <w:t xml:space="preserve">Revision History</w:t>
+      </w:r>
+    </w:p>
+    <w:tbl>
+      <w:tblPr>
+        <w:tblStyle w:val="Table1"/>
+        <w:tblW w:w="9360.0" w:type="dxa"/>
+        <w:jc w:val="left"/>
+        <w:tblInd w:w="100.0" w:type="pct"/>
+        <w:tblBorders>
+          <w:top w:color="000000" w:space="0" w:sz="0" w:val="nil"/>
+          <w:left w:color="000000" w:space="0" w:sz="0" w:val="nil"/>
+          <w:bottom w:color="000000" w:space="0" w:sz="0" w:val="nil"/>
+          <w:right w:color="000000" w:space="0" w:sz="0" w:val="nil"/>
+          <w:insideH w:color="000000" w:space="0" w:sz="0" w:val="nil"/>
+          <w:insideV w:color="000000" w:space="0" w:sz="0" w:val="nil"/>
+        </w:tblBorders>
+        <w:tblLayout w:type="fixed"/>
+        <w:tblLook w:val="0600"/>
+      </w:tblPr>
+      <w:tblGrid>
+        <w:gridCol w:w="984.4897959183673"/>
+        <w:gridCol w:w="1425.3061224489795"/>
+        <w:gridCol w:w="6950.2040816326535"/>
+        <w:tblGridChange w:id="0">
+          <w:tblGrid>
+            <w:gridCol w:w="984.4897959183673"/>
+            <w:gridCol w:w="1425.3061224489795"/>
+            <w:gridCol w:w="6950.2040816326535"/>
+          </w:tblGrid>
+        </w:tblGridChange>
+      </w:tblGrid>
+      <w:tr>
+        <w:trPr>
+          <w:cantSplit w:val="0"/>
+          <w:trHeight w:val="485" w:hRule="atLeast"/>
+          <w:tblHeader w:val="0"/>
+        </w:trPr>
+        <w:tc>
+          <w:tcPr>
+            <w:tcBorders>
+              <w:top w:color="000000" w:space="0" w:sz="8" w:val="single"/>
+              <w:left w:color="000000" w:space="0" w:sz="8" w:val="single"/>
+              <w:bottom w:color="000000" w:space="0" w:sz="8" w:val="single"/>
+              <w:right w:color="000000" w:space="0" w:sz="8" w:val="single"/>
+            </w:tcBorders>
+            <w:tcMar>
+              <w:top w:w="100.0" w:type="dxa"/>
+              <w:left w:w="100.0" w:type="dxa"/>
+              <w:bottom w:w="100.0" w:type="dxa"/>
+              <w:right w:w="100.0" w:type="dxa"/>
+            </w:tcMar>
+            <w:vAlign w:val="top"/>
+          </w:tcPr>
+          <w:p>
+            <w:pPr>
+              <w:spacing w:before="240" w:line="276" w:lineRule="auto"/>
+              <w:rPr>
+                <w:b w:val="1"/>
+                <w:color w:val="222222"/>
+                <w:sz w:val="20"/>
+                <w:szCs w:val="20"/>
+                <w:highlight w:val="white"/>
+              </w:rPr>
+            </w:pPr>
+            <w:r>
+              <w:rPr>
+                <w:b w:val="1"/>
+                <w:color w:val="222222"/>
+                <w:sz w:val="20"/>
+                <w:szCs w:val="20"/>
+                <w:highlight w:val="white"/>
+                <w:rtl w:val="0"/>
+              </w:rPr>
+              <w:t xml:space="preserve">Rev</w:t>
+            </w:r>
+          </w:p>
+        </w:tc>
+        <w:tc>
+          <w:tcPr>
+            <w:tcBorders>
+              <w:top w:color="000000" w:space="0" w:sz="8" w:val="single"/>
+              <w:left w:color="000000" w:space="0" w:sz="0" w:val="nil"/>
+              <w:bottom w:color="000000" w:space="0" w:sz="8" w:val="single"/>
+              <w:right w:color="000000" w:space="0" w:sz="8" w:val="single"/>
+            </w:tcBorders>
+            <w:tcMar>
+              <w:top w:w="100.0" w:type="dxa"/>
+              <w:left w:w="100.0" w:type="dxa"/>
+              <w:bottom w:w="100.0" w:type="dxa"/>
+              <w:right w:w="100.0" w:type="dxa"/>
+            </w:tcMar>
+            <w:vAlign w:val="top"/>
+          </w:tcPr>
+          <w:p>
+            <w:pPr>
+              <w:spacing w:before="240" w:line="276" w:lineRule="auto"/>
+              <w:rPr>
+                <w:b w:val="1"/>
+                <w:color w:val="222222"/>
+                <w:sz w:val="20"/>
+                <w:szCs w:val="20"/>
+                <w:highlight w:val="white"/>
+              </w:rPr>
+            </w:pPr>
+            <w:r>
+              <w:rPr>
+                <w:b w:val="1"/>
+                <w:color w:val="222222"/>
+                <w:sz w:val="20"/>
+                <w:szCs w:val="20"/>
+                <w:highlight w:val="white"/>
+                <w:rtl w:val="0"/>
+              </w:rPr>
+              <w:t xml:space="preserve">Date</w:t>
+            </w:r>
+          </w:p>
+        </w:tc>
+        <w:tc>
+          <w:tcPr>
+            <w:tcBorders>
+              <w:top w:color="000000" w:space="0" w:sz="8" w:val="single"/>
+              <w:left w:color="000000" w:space="0" w:sz="0" w:val="nil"/>
+              <w:bottom w:color="000000" w:space="0" w:sz="8" w:val="single"/>
+              <w:right w:color="000000" w:space="0" w:sz="8" w:val="single"/>
+            </w:tcBorders>
+            <w:tcMar>
+              <w:top w:w="100.0" w:type="dxa"/>
+              <w:left w:w="100.0" w:type="dxa"/>
+              <w:bottom w:w="100.0" w:type="dxa"/>
+              <w:right w:w="100.0" w:type="dxa"/>
+            </w:tcMar>
+            <w:vAlign w:val="top"/>
+          </w:tcPr>
+          <w:p>
+            <w:pPr>
+              <w:spacing w:before="240" w:line="276" w:lineRule="auto"/>
+              <w:rPr>
+                <w:b w:val="1"/>
+                <w:color w:val="222222"/>
+                <w:sz w:val="20"/>
+                <w:szCs w:val="20"/>
+                <w:highlight w:val="white"/>
+              </w:rPr>
+            </w:pPr>
+            <w:r>
+              <w:rPr>
+                <w:b w:val="1"/>
+                <w:color w:val="222222"/>
+                <w:sz w:val="20"/>
+                <w:szCs w:val="20"/>
+                <w:highlight w:val="white"/>
+                <w:rtl w:val="0"/>
+              </w:rPr>
+              <w:t xml:space="preserve">Description</w:t>
+            </w:r>
+          </w:p>
+        </w:tc>
+      </w:tr>
+      <w:tr>
+        <w:trPr>
+          <w:cantSplit w:val="0"/>
+          <w:trHeight w:val="485" w:hRule="atLeast"/>
+          <w:tblHeader w:val="0"/>
+        </w:trPr>
+        <w:tc>
+          <w:tcPr>
+            <w:tcBorders>
+              <w:top w:color="000000" w:space="0" w:sz="0" w:val="nil"/>
+              <w:left w:color="000000" w:space="0" w:sz="8" w:val="single"/>
+              <w:bottom w:color="000000" w:space="0" w:sz="8" w:val="single"/>
+              <w:right w:color="000000" w:space="0" w:sz="8" w:val="single"/>
+            </w:tcBorders>
+            <w:tcMar>
+              <w:top w:w="100.0" w:type="dxa"/>
+              <w:left w:w="100.0" w:type="dxa"/>
+              <w:bottom w:w="100.0" w:type="dxa"/>
+              <w:right w:w="100.0" w:type="dxa"/>
+            </w:tcMar>
+            <w:vAlign w:val="top"/>
+          </w:tcPr>
+          <w:p>
+            <w:pPr>
+              <w:spacing w:before="240" w:line="276" w:lineRule="auto"/>
+              <w:rPr>
+                <w:color w:val="222222"/>
+                <w:sz w:val="20"/>
+                <w:szCs w:val="20"/>
+                <w:highlight w:val="white"/>
+              </w:rPr>
+            </w:pPr>
+            <w:r>
+              <w:rPr>
+                <w:color w:val="222222"/>
+                <w:sz w:val="20"/>
+                <w:szCs w:val="20"/>
+                <w:highlight w:val="white"/>
+                <w:rtl w:val="0"/>
+              </w:rPr>
+              <w:t xml:space="preserve">A</w:t>
+            </w:r>
+          </w:p>
+        </w:tc>
+        <w:tc>
+          <w:tcPr>
+            <w:tcBorders>
+              <w:top w:color="000000" w:space="0" w:sz="0" w:val="nil"/>
+              <w:left w:color="000000" w:space="0" w:sz="0" w:val="nil"/>
+              <w:bottom w:color="000000" w:space="0" w:sz="8" w:val="single"/>
+              <w:right w:color="000000" w:space="0" w:sz="8" w:val="single"/>
+            </w:tcBorders>
+            <w:tcMar>
+              <w:top w:w="100.0" w:type="dxa"/>
+              <w:left w:w="100.0" w:type="dxa"/>
+              <w:bottom w:w="100.0" w:type="dxa"/>
+              <w:right w:w="100.0" w:type="dxa"/>
+            </w:tcMar>
+            <w:vAlign w:val="top"/>
+          </w:tcPr>
+          <w:p>
+            <w:pPr>
+              <w:spacing w:before="240" w:line="276" w:lineRule="auto"/>
+              <w:rPr>
+                <w:color w:val="222222"/>
+                <w:sz w:val="20"/>
+                <w:szCs w:val="20"/>
+                <w:highlight w:val="white"/>
+              </w:rPr>
+            </w:pPr>
+            <w:r>
+              <w:rPr>
+                <w:rtl w:val="0"/>
+              </w:rPr>
+            </w:r>
+          </w:p>
+        </w:tc>
+        <w:tc>
+          <w:tcPr>
+            <w:tcBorders>
+              <w:top w:color="000000" w:space="0" w:sz="0" w:val="nil"/>
+              <w:left w:color="000000" w:space="0" w:sz="0" w:val="nil"/>
+              <w:bottom w:color="000000" w:space="0" w:sz="8" w:val="single"/>
+              <w:right w:color="000000" w:space="0" w:sz="8" w:val="single"/>
+            </w:tcBorders>
+            <w:tcMar>
+              <w:top w:w="100.0" w:type="dxa"/>
+              <w:left w:w="100.0" w:type="dxa"/>
+              <w:bottom w:w="100.0" w:type="dxa"/>
+              <w:right w:w="100.0" w:type="dxa"/>
+            </w:tcMar>
+            <w:vAlign w:val="top"/>
+          </w:tcPr>
+          <w:p>
+            <w:pPr>
+              <w:spacing w:before="240" w:line="276" w:lineRule="auto"/>
+              <w:rPr>
+                <w:color w:val="222222"/>
+                <w:sz w:val="20"/>
+                <w:szCs w:val="20"/>
+                <w:highlight w:val="white"/>
+              </w:rPr>
+            </w:pPr>
+            <w:r>
+              <w:rPr>
+                <w:color w:val="222222"/>
+                <w:sz w:val="20"/>
+                <w:szCs w:val="20"/>
+                <w:highlight w:val="white"/>
+                <w:rtl w:val="0"/>
+              </w:rPr>
+              <w:t xml:space="preserve">Initial Release</w:t>
+            </w:r>
+          </w:p>
+        </w:tc>
+      </w:tr>
+      <w:tr>
+        <w:trPr>
+          <w:cantSplit w:val="0"/>
+          <w:trHeight w:val="485" w:hRule="atLeast"/>
+          <w:tblHeader w:val="0"/>
+        </w:trPr>
+        <w:tc>
+          <w:tcPr>
+            <w:tcBorders>
+              <w:top w:color="000000" w:space="0" w:sz="0" w:val="nil"/>
+              <w:left w:color="000000" w:space="0" w:sz="8" w:val="single"/>
+              <w:bottom w:color="000000" w:space="0" w:sz="8" w:val="single"/>
+              <w:right w:color="000000" w:space="0" w:sz="8" w:val="single"/>
+            </w:tcBorders>
+            <w:tcMar>
+              <w:top w:w="100.0" w:type="dxa"/>
+              <w:left w:w="100.0" w:type="dxa"/>
+              <w:bottom w:w="100.0" w:type="dxa"/>
+              <w:right w:w="100.0" w:type="dxa"/>
+            </w:tcMar>
+            <w:vAlign w:val="top"/>
+          </w:tcPr>
+          <w:p>
+            <w:pPr>
+              <w:spacing w:before="240" w:line="276" w:lineRule="auto"/>
+              <w:rPr>
+                <w:color w:val="222222"/>
+                <w:sz w:val="20"/>
+                <w:szCs w:val="20"/>
+                <w:highlight w:val="white"/>
+              </w:rPr>
+            </w:pPr>
+            <w:r>
+              <w:rPr>
+                <w:color w:val="222222"/>
+                <w:sz w:val="20"/>
+                <w:szCs w:val="20"/>
+                <w:highlight w:val="white"/>
+                <w:rtl w:val="0"/>
+              </w:rPr>
+              <w:t xml:space="preserve">B</w:t>
+            </w:r>
+          </w:p>
+        </w:tc>
+        <w:tc>
+          <w:tcPr>
+            <w:tcBorders>
+              <w:top w:color="000000" w:space="0" w:sz="0" w:val="nil"/>
+              <w:left w:color="000000" w:space="0" w:sz="0" w:val="nil"/>
+              <w:bottom w:color="000000" w:space="0" w:sz="8" w:val="single"/>
+              <w:right w:color="000000" w:space="0" w:sz="8" w:val="single"/>
+            </w:tcBorders>
+            <w:tcMar>
+              <w:top w:w="100.0" w:type="dxa"/>
+              <w:left w:w="100.0" w:type="dxa"/>
+              <w:bottom w:w="100.0" w:type="dxa"/>
+              <w:right w:w="100.0" w:type="dxa"/>
+            </w:tcMar>
+            <w:vAlign w:val="top"/>
+          </w:tcPr>
+          <w:p>
+            <w:pPr>
+              <w:spacing w:before="240" w:line="276" w:lineRule="auto"/>
+              <w:rPr>
+                <w:color w:val="222222"/>
+                <w:sz w:val="20"/>
+                <w:szCs w:val="20"/>
+                <w:highlight w:val="white"/>
+              </w:rPr>
+            </w:pPr>
+            <w:r>
+              <w:rPr>
+                <w:color w:val="222222"/>
+                <w:sz w:val="20"/>
+                <w:szCs w:val="20"/>
+                <w:highlight w:val="white"/>
+                <w:rtl w:val="0"/>
+              </w:rPr>
+              <w:t xml:space="preserve">2022-05-05</w:t>
+            </w:r>
+          </w:p>
+        </w:tc>
+        <w:tc>
+          <w:tcPr>
+            <w:tcBorders>
+              <w:top w:color="000000" w:space="0" w:sz="0" w:val="nil"/>
+              <w:left w:color="000000" w:space="0" w:sz="0" w:val="nil"/>
+              <w:bottom w:color="000000" w:space="0" w:sz="8" w:val="single"/>
+              <w:right w:color="000000" w:space="0" w:sz="8" w:val="single"/>
+            </w:tcBorders>
+            <w:tcMar>
+              <w:top w:w="100.0" w:type="dxa"/>
+              <w:left w:w="100.0" w:type="dxa"/>
+              <w:bottom w:w="100.0" w:type="dxa"/>
+              <w:right w:w="100.0" w:type="dxa"/>
+            </w:tcMar>
+            <w:vAlign w:val="top"/>
+          </w:tcPr>
+          <w:p>
+            <w:pPr>
+              <w:spacing w:before="240" w:line="276" w:lineRule="auto"/>
+              <w:rPr>
+                <w:color w:val="222222"/>
+                <w:sz w:val="20"/>
+                <w:szCs w:val="20"/>
+                <w:highlight w:val="white"/>
+              </w:rPr>
+            </w:pPr>
+            <w:r>
+              <w:rPr>
+                <w:color w:val="222222"/>
+                <w:sz w:val="20"/>
+                <w:szCs w:val="20"/>
+                <w:highlight w:val="white"/>
+                <w:rtl w:val="0"/>
+              </w:rPr>
+              <w:t xml:space="preserve">Updated along with plugin changes. R Car sample star (long-period variable) replaced by a short-period V0567 Oph.</w:t>
+            </w:r>
+          </w:p>
+        </w:tc>
+      </w:tr>
+    </w:tbl>
+    <w:p>
+      <w:pPr>
+        <w:rPr>
+          <w:color w:val="222222"/>
+          <w:sz w:val="20"/>
+          <w:szCs w:val="20"/>
+          <w:highlight w:val="white"/>
+        </w:rPr>
+      </w:pPr>
       <w:r>
         <w:rPr>
           <w:rtl w:val="0"/>
@@ -402,12 +1280,77 @@
       </w:r>
     </w:p>
     <w:sectPr>
-      <w:pgSz w:h="15840" w:w="12240"/>
+      <w:pgSz w:h="15840" w:w="12240" w:orient="portrait"/>
       <w:pgMar w:bottom="1440" w:top="1440" w:left="1440" w:right="1440" w:header="720" w:footer="720"/>
       <w:pgNumType w:start="1"/>
     </w:sectPr>
   </w:body>
 </w:document>
+</file>
+
+<file path=word/footnotes.xml><?xml version="1.0" encoding="utf-8"?>
+<w:footnotes xmlns:mc="http://schemas.openxmlformats.org/markup-compatibility/2006" xmlns:o="urn:schemas-microsoft-com:office:office" xmlns:r="http://schemas.openxmlformats.org/officeDocument/2006/relationships" xmlns:m="http://schemas.openxmlformats.org/officeDocument/2006/math" xmlns:v="urn:schemas-microsoft-com:vml" xmlns:wp="http://schemas.openxmlformats.org/drawingml/2006/wordprocessingDrawing" xmlns:w10="urn:schemas-microsoft-com:office:word" xmlns:w="http://schemas.openxmlformats.org/wordprocessingml/2006/main" xmlns:wne="http://schemas.microsoft.com/office/word/2006/wordml" xmlns:sl="http://schemas.openxmlformats.org/schemaLibrary/2006/main" xmlns:a="http://schemas.openxmlformats.org/drawingml/2006/main" xmlns:pic="http://schemas.openxmlformats.org/drawingml/2006/picture" xmlns:c="http://schemas.openxmlformats.org/drawingml/2006/chart" xmlns:lc="http://schemas.openxmlformats.org/drawingml/2006/lockedCanvas" xmlns:dgm="http://schemas.openxmlformats.org/drawingml/2006/diagram" xmlns:wps="http://schemas.microsoft.com/office/word/2010/wordprocessingShape" xmlns:wpg="http://schemas.microsoft.com/office/word/2010/wordprocessingGroup" xmlns:w14="http://schemas.microsoft.com/office/word/2010/wordml" xmlns:w15="http://schemas.microsoft.com/office/word/2012/wordml">
+  <w:footnote w:id="0">
+    <w:p>
+      <w:pPr>
+        <w:spacing w:line="240" w:lineRule="auto"/>
+        <w:rPr>
+          <w:sz w:val="20"/>
+          <w:szCs w:val="20"/>
+        </w:rPr>
+      </w:pPr>
+      <w:r>
+        <w:rPr>
+          <w:rStyle w:val="FootnoteReference"/>
+          <w:vertAlign w:val="superscript"/>
+        </w:rPr>
+        <w:footnoteRef/>
+      </w:r>
+      <w:r>
+        <w:rPr>
+          <w:sz w:val="20"/>
+          <w:szCs w:val="20"/>
+          <w:rtl w:val="0"/>
+        </w:rPr>
+        <w:t xml:space="preserve">It is not necessary to unselect the filter. However, currently, the filtered points (the </w:t>
+      </w:r>
+      <w:r>
+        <w:rPr>
+          <w:i w:val="1"/>
+          <w:sz w:val="20"/>
+          <w:szCs w:val="20"/>
+          <w:rtl w:val="0"/>
+        </w:rPr>
+        <w:t xml:space="preserve">copy</w:t>
+      </w:r>
+      <w:r>
+        <w:rPr>
+          <w:sz w:val="20"/>
+          <w:szCs w:val="20"/>
+          <w:rtl w:val="0"/>
+        </w:rPr>
+        <w:t xml:space="preserve"> of the original data) will not be converted, which could be confusing. Regardless of the state of the filter, the original data points </w:t>
+      </w:r>
+      <w:r>
+        <w:rPr>
+          <w:i w:val="1"/>
+          <w:sz w:val="20"/>
+          <w:szCs w:val="20"/>
+          <w:rtl w:val="0"/>
+        </w:rPr>
+        <w:t xml:space="preserve">will</w:t>
+      </w:r>
+      <w:r>
+        <w:rPr>
+          <w:sz w:val="20"/>
+          <w:szCs w:val="20"/>
+          <w:rtl w:val="0"/>
+        </w:rPr>
+        <w:t xml:space="preserve"> be converted.</w:t>
+      </w:r>
+    </w:p>
+  </w:footnote>
+</w:footnotes>
 </file>
 
 <file path=word/numbering.xml><?xml version="1.0" encoding="utf-8"?>
@@ -558,6 +1501,19 @@
       <w:sz w:val="30"/>
       <w:szCs w:val="30"/>
     </w:rPr>
+  </w:style>
+  <w:style w:type="table" w:styleId="Table1">
+    <w:basedOn w:val="TableNormal"/>
+    <w:tblPr>
+      <w:tblStyleRowBandSize w:val="1"/>
+      <w:tblStyleColBandSize w:val="1"/>
+      <w:tblCellMar>
+        <w:top w:w="100.0" w:type="dxa"/>
+        <w:left w:w="100.0" w:type="dxa"/>
+        <w:bottom w:w="100.0" w:type="dxa"/>
+        <w:right w:w="100.0" w:type="dxa"/>
+      </w:tblCellMar>
+    </w:tblPr>
   </w:style>
 </w:styles>
 </file>

</xml_diff>